<commit_message>
fix: remove extra line in word template
</commit_message>
<xml_diff>
--- a/毕业设计（论文）模板-docx.docx
+++ b/毕业设计（论文）模板-docx.docx
@@ -73,8 +73,13 @@
     <w:p/>
     <w:p/>
     <w:p/>
-    <w:p/>
-    <w:p/>
+    <w:p>
+      <w:pPr>
+        <w:rPr>
+          <w:rFonts w:hint="eastAsia"/>
+        </w:rPr>
+      </w:pPr>
+    </w:p>
     <w:p/>
     <w:p/>
     <w:p/>
@@ -1086,16 +1091,8 @@
         <w:rPr>
           <w:rFonts w:hint="eastAsia"/>
         </w:rPr>
-        <w:t>磅，</w:t>
-      </w:r>
-      <w:proofErr w:type="gramStart"/>
-      <w:r>
-        <w:rPr>
-          <w:rFonts w:hint="eastAsia"/>
-        </w:rPr>
-        <w:t>段前为</w:t>
-      </w:r>
-      <w:proofErr w:type="gramEnd"/>
+        <w:t>磅，段前为</w:t>
+      </w:r>
       <w:r>
         <w:rPr>
           <w:rFonts w:hint="eastAsia"/>
@@ -1473,16 +1470,8 @@
         <w:rPr>
           <w:rFonts w:hint="eastAsia"/>
         </w:rPr>
-        <w:t>磅，</w:t>
-      </w:r>
-      <w:proofErr w:type="gramStart"/>
-      <w:r>
-        <w:rPr>
-          <w:rFonts w:hint="eastAsia"/>
-        </w:rPr>
-        <w:t>段前为</w:t>
-      </w:r>
-      <w:proofErr w:type="gramEnd"/>
+        <w:t>磅，段前为</w:t>
+      </w:r>
       <w:r>
         <w:rPr>
           <w:rFonts w:hint="eastAsia"/>
@@ -4707,16 +4696,8 @@
         <w:rPr>
           <w:rFonts w:hint="eastAsia"/>
         </w:rPr>
-        <w:t>行，</w:t>
-      </w:r>
-      <w:proofErr w:type="gramStart"/>
-      <w:r>
-        <w:rPr>
-          <w:rFonts w:hint="eastAsia"/>
-        </w:rPr>
-        <w:t>段前为</w:t>
-      </w:r>
-      <w:proofErr w:type="gramEnd"/>
+        <w:t>行，段前为</w:t>
+      </w:r>
       <w:r>
         <w:rPr>
           <w:rFonts w:hint="eastAsia"/>
@@ -5228,21 +5209,7 @@
         <w:rPr>
           <w:rFonts w:hint="eastAsia"/>
         </w:rPr>
-        <w:t>正文要求论点正确，推理严谨，数据可靠，文字精练，条理分明，文字图表规范、清晰和整齐，在论文的行文上，要注意语句通顺，达到科技论文所必须具备的“正确、准确、明确”的要求。计算单位采用国务院颁布的《统一公制计量单位中文名称方案》中规定和名称。各类单位、符号必须在论文中统</w:t>
-      </w:r>
-      <w:proofErr w:type="gramStart"/>
-      <w:r>
-        <w:rPr>
-          <w:rFonts w:hint="eastAsia"/>
-        </w:rPr>
-        <w:t>一</w:t>
-      </w:r>
-      <w:proofErr w:type="gramEnd"/>
-      <w:r>
-        <w:rPr>
-          <w:rFonts w:hint="eastAsia"/>
-        </w:rPr>
-        <w:t>使用，外文字母必须注意大小写，正斜体。简化字采用正式公布过的，不能自造和误写。利用别人研究成果必须附加说明。引用前人材料必须引证原著文字。在论文的行文上，要注意语句通顺，达到科技论文所必须具备的“正确、准确、明确”的要求。</w:t>
+        <w:t>正文要求论点正确，推理严谨，数据可靠，文字精练，条理分明，文字图表规范、清晰和整齐，在论文的行文上，要注意语句通顺，达到科技论文所必须具备的“正确、准确、明确”的要求。计算单位采用国务院颁布的《统一公制计量单位中文名称方案》中规定和名称。各类单位、符号必须在论文中统一使用，外文字母必须注意大小写，正斜体。简化字采用正式公布过的，不能自造和误写。利用别人研究成果必须附加说明。引用前人材料必须引证原著文字。在论文的行文上，要注意语句通顺，达到科技论文所必须具备的“正确、准确、明确”的要求。</w:t>
       </w:r>
     </w:p>
     <w:p>
@@ -5688,21 +5655,7 @@
         <w:rPr>
           <w:rFonts w:hint="eastAsia"/>
         </w:rPr>
-        <w:t>页。封面</w:t>
-      </w:r>
-      <w:proofErr w:type="gramStart"/>
-      <w:r>
-        <w:rPr>
-          <w:rFonts w:hint="eastAsia"/>
-        </w:rPr>
-        <w:t>不</w:t>
-      </w:r>
-      <w:proofErr w:type="gramEnd"/>
-      <w:r>
-        <w:rPr>
-          <w:rFonts w:hint="eastAsia"/>
-        </w:rPr>
-        <w:t>编入页码。将摘要、</w:t>
+        <w:t>页。封面不编入页码。将摘要、</w:t>
       </w:r>
       <w:r>
         <w:rPr>
@@ -6743,21 +6696,7 @@
         <w:rPr>
           <w:rFonts w:hint="eastAsia"/>
         </w:rPr>
-        <w:t>直接绘制，复杂的</w:t>
-      </w:r>
-      <w:proofErr w:type="gramStart"/>
-      <w:r>
-        <w:rPr>
-          <w:rFonts w:hint="eastAsia"/>
-        </w:rPr>
-        <w:t>图考虑</w:t>
-      </w:r>
-      <w:proofErr w:type="gramEnd"/>
-      <w:r>
-        <w:rPr>
-          <w:rFonts w:hint="eastAsia"/>
-        </w:rPr>
-        <w:t>使用相应的图形绘制软件完成，提高图形表达质量。</w:t>
+        <w:t>直接绘制，复杂的图考虑使用相应的图形绘制软件完成，提高图形表达质量。</w:t>
       </w:r>
     </w:p>
     <w:p>
@@ -6832,21 +6771,7 @@
         <w:rPr>
           <w:rFonts w:hint="eastAsia"/>
         </w:rPr>
-        <w:t>图与上文之间应留</w:t>
-      </w:r>
-      <w:proofErr w:type="gramStart"/>
-      <w:r>
-        <w:rPr>
-          <w:rFonts w:hint="eastAsia"/>
-        </w:rPr>
-        <w:t>一</w:t>
-      </w:r>
-      <w:proofErr w:type="gramEnd"/>
-      <w:r>
-        <w:rPr>
-          <w:rFonts w:hint="eastAsia"/>
-        </w:rPr>
-        <w:t>空行。</w:t>
+        <w:t>图与上文之间应留一空行。</w:t>
       </w:r>
     </w:p>
     <w:p>
@@ -7056,21 +6981,7 @@
         <w:rPr>
           <w:rFonts w:hint="eastAsia"/>
         </w:rPr>
-        <w:t>图名与下文留</w:t>
-      </w:r>
-      <w:proofErr w:type="gramStart"/>
-      <w:r>
-        <w:rPr>
-          <w:rFonts w:hint="eastAsia"/>
-        </w:rPr>
-        <w:t>一</w:t>
-      </w:r>
-      <w:proofErr w:type="gramEnd"/>
-      <w:r>
-        <w:rPr>
-          <w:rFonts w:hint="eastAsia"/>
-        </w:rPr>
-        <w:t>空行。</w:t>
+        <w:t>图名与下文留一空行。</w:t>
       </w:r>
     </w:p>
     <w:p>
@@ -7247,8 +7158,16 @@
         <w:rPr>
           <w:rFonts w:hint="eastAsia"/>
         </w:rPr>
-        <w:t>表2.1  物流的概念和范围</w:t>
-      </w:r>
+        <w:t xml:space="preserve">表2.1  </w:t>
+      </w:r>
+      <w:proofErr w:type="spellStart"/>
+      <w:r>
+        <w:rPr>
+          <w:rFonts w:hint="eastAsia"/>
+        </w:rPr>
+        <w:t>物流的概念和范围</w:t>
+      </w:r>
+      <w:proofErr w:type="spellEnd"/>
       <w:proofErr w:type="gramEnd"/>
     </w:p>
     <w:tbl>
@@ -7750,8 +7669,16 @@
           <w:rFonts w:hint="eastAsia"/>
         </w:rPr>
         <w:lastRenderedPageBreak/>
-        <w:t>表2.2  统计表</w:t>
-      </w:r>
+        <w:t xml:space="preserve">表2.2  </w:t>
+      </w:r>
+      <w:proofErr w:type="spellStart"/>
+      <w:r>
+        <w:rPr>
+          <w:rFonts w:hint="eastAsia"/>
+        </w:rPr>
+        <w:t>统计表</w:t>
+      </w:r>
+      <w:proofErr w:type="spellEnd"/>
       <w:proofErr w:type="gramEnd"/>
     </w:p>
     <w:tbl>
@@ -8466,12 +8393,14 @@
         </w:rPr>
         <w:t xml:space="preserve">  </w:t>
       </w:r>
+      <w:proofErr w:type="spellStart"/>
       <w:r>
         <w:rPr>
           <w:rFonts w:hint="eastAsia"/>
         </w:rPr>
         <w:t>分栏表</w:t>
       </w:r>
+      <w:proofErr w:type="spellEnd"/>
       <w:proofErr w:type="gramEnd"/>
     </w:p>
     <w:tbl>
@@ -9519,21 +9448,7 @@
         <w:rPr>
           <w:rFonts w:hint="eastAsia"/>
         </w:rPr>
-        <w:t>表</w:t>
-      </w:r>
-      <w:proofErr w:type="gramStart"/>
-      <w:r>
-        <w:rPr>
-          <w:rFonts w:hint="eastAsia"/>
-        </w:rPr>
-        <w:t>名应当</w:t>
-      </w:r>
-      <w:proofErr w:type="gramEnd"/>
-      <w:r>
-        <w:rPr>
-          <w:rFonts w:hint="eastAsia"/>
-        </w:rPr>
-        <w:t>在表的上方并且居中。编号应分章编号，如表</w:t>
+        <w:t>表名应当在表的上方并且居中。编号应分章编号，如表</w:t>
       </w:r>
       <w:r>
         <w:rPr>
@@ -9580,21 +9495,7 @@
         <w:rPr>
           <w:rFonts w:hint="eastAsia"/>
         </w:rPr>
-        <w:t>表名与上文留</w:t>
-      </w:r>
-      <w:proofErr w:type="gramStart"/>
-      <w:r>
-        <w:rPr>
-          <w:rFonts w:hint="eastAsia"/>
-        </w:rPr>
-        <w:t>一</w:t>
-      </w:r>
-      <w:proofErr w:type="gramEnd"/>
-      <w:r>
-        <w:rPr>
-          <w:rFonts w:hint="eastAsia"/>
-        </w:rPr>
-        <w:t>空行。</w:t>
+        <w:t>表名与上文留一空行。</w:t>
       </w:r>
     </w:p>
     <w:p>
@@ -9666,21 +9567,7 @@
         <w:rPr>
           <w:rFonts w:hint="eastAsia"/>
         </w:rPr>
-        <w:t>表</w:t>
-      </w:r>
-      <w:proofErr w:type="gramStart"/>
-      <w:r>
-        <w:rPr>
-          <w:rFonts w:hint="eastAsia"/>
-        </w:rPr>
-        <w:t>名设置</w:t>
-      </w:r>
-      <w:proofErr w:type="gramEnd"/>
-      <w:r>
-        <w:rPr>
-          <w:rFonts w:hint="eastAsia"/>
-        </w:rPr>
-        <w:t>为宋体，五号，且居中。</w:t>
+        <w:t>表名设置为宋体，五号，且居中。</w:t>
       </w:r>
     </w:p>
     <w:p>
@@ -9760,6 +9647,7 @@
       <w:r>
         <w:rPr>
           <w:bCs/>
+          <w:noProof/>
           <w:position w:val="-34"/>
         </w:rPr>
         <w:object w:dxaOrig="2780" w:dyaOrig="879" w14:anchorId="7197A1F6">
@@ -9782,10 +9670,10 @@
             <v:path o:extrusionok="f" gradientshapeok="t" o:connecttype="rect"/>
             <o:lock v:ext="edit" aspectratio="t"/>
           </v:shapetype>
-          <v:shape id="对象 3" o:spid="_x0000_i1025" type="#_x0000_t75" style="width:138.75pt;height:44.25pt;mso-wrap-style:square;mso-position-horizontal-relative:page;mso-position-vertical-relative:page" o:ole="">
+          <v:shape id="对象 3" o:spid="_x0000_i1025" type="#_x0000_t75" alt="" style="width:139.05pt;height:44.7pt;mso-wrap-style:square;mso-width-percent:0;mso-height-percent:0;mso-position-horizontal-relative:page;mso-position-vertical-relative:page;mso-width-percent:0;mso-height-percent:0" o:ole="">
             <v:imagedata r:id="rId18" o:title=""/>
           </v:shape>
-          <o:OLEObject Type="Embed" ProgID="Equation.3" ShapeID="对象 3" DrawAspect="Content" ObjectID="_1705677726" r:id="rId19"/>
+          <o:OLEObject Type="Embed" ProgID="Equation.3" ShapeID="对象 3" DrawAspect="Content" ObjectID="_1705688190" r:id="rId19"/>
         </w:object>
       </w:r>
       <w:r>
@@ -10068,11 +9956,19 @@
         <w:rPr>
           <w:rFonts w:hint="eastAsia"/>
         </w:rPr>
-        <w:t>(C</w:t>
+        <w:t>(</w:t>
+      </w:r>
+      <w:proofErr w:type="spellStart"/>
+      <w:r>
+        <w:rPr>
+          <w:rFonts w:hint="eastAsia"/>
+        </w:rPr>
+        <w:t>C</w:t>
       </w:r>
       <w:r>
         <w:t>restadoro</w:t>
       </w:r>
+      <w:proofErr w:type="spellEnd"/>
       <w:r>
         <w:rPr>
           <w:rFonts w:hint="eastAsia"/>
@@ -10467,21 +10363,7 @@
         <w:rPr>
           <w:rFonts w:hint="eastAsia"/>
         </w:rPr>
-        <w:t>专著（注意应标</w:t>
-      </w:r>
-      <w:proofErr w:type="gramStart"/>
-      <w:r>
-        <w:rPr>
-          <w:rFonts w:hint="eastAsia"/>
-        </w:rPr>
-        <w:t>明出版地</w:t>
-      </w:r>
-      <w:proofErr w:type="gramEnd"/>
-      <w:r>
-        <w:rPr>
-          <w:rFonts w:hint="eastAsia"/>
-        </w:rPr>
-        <w:t>及所参阅内容在原文献中的位置），表示方法为：</w:t>
+        <w:t>专著（注意应标明出版地及所参阅内容在原文献中的位置），表示方法为：</w:t>
       </w:r>
     </w:p>
     <w:p>
@@ -11833,6 +11715,7 @@
                 <w:szCs w:val="21"/>
               </w:rPr>
             </w:pPr>
+            <w:proofErr w:type="spellStart"/>
             <w:r>
               <w:rPr>
                 <w:rFonts w:ascii="宋体" w:hAnsi="宋体" w:hint="eastAsia"/>
@@ -11842,6 +11725,7 @@
               </w:rPr>
               <w:t>sr</w:t>
             </w:r>
+            <w:proofErr w:type="spellEnd"/>
           </w:p>
         </w:tc>
       </w:tr>
@@ -12027,19 +11911,8 @@
                 <w:sz w:val="21"/>
                 <w:szCs w:val="21"/>
               </w:rPr>
-              <w:t>其他</w:t>
-            </w:r>
-            <w:proofErr w:type="gramStart"/>
-            <w:r>
-              <w:rPr>
-                <w:rFonts w:ascii="宋体" w:hAnsi="宋体" w:hint="eastAsia"/>
-                <w:bCs/>
-                <w:sz w:val="21"/>
-                <w:szCs w:val="21"/>
-              </w:rPr>
-              <w:t>表示式例</w:t>
-            </w:r>
-            <w:proofErr w:type="gramEnd"/>
+              <w:t>其他表示式例</w:t>
+            </w:r>
           </w:p>
         </w:tc>
       </w:tr>
@@ -12101,25 +11974,14 @@
                 <w:szCs w:val="21"/>
               </w:rPr>
             </w:pPr>
-            <w:proofErr w:type="gramStart"/>
-            <w:r>
-              <w:rPr>
-                <w:rFonts w:ascii="宋体" w:hAnsi="宋体" w:hint="eastAsia"/>
-                <w:bCs/>
-                <w:sz w:val="21"/>
-                <w:szCs w:val="21"/>
-              </w:rPr>
-              <w:t>赫</w:t>
-            </w:r>
-            <w:proofErr w:type="gramEnd"/>
-            <w:r>
-              <w:rPr>
-                <w:rFonts w:ascii="宋体" w:hAnsi="宋体" w:hint="eastAsia"/>
-                <w:bCs/>
-                <w:sz w:val="21"/>
-                <w:szCs w:val="21"/>
-              </w:rPr>
-              <w:t>［兹］</w:t>
+            <w:r>
+              <w:rPr>
+                <w:rFonts w:ascii="宋体" w:hAnsi="宋体" w:hint="eastAsia"/>
+                <w:bCs/>
+                <w:sz w:val="21"/>
+                <w:szCs w:val="21"/>
+              </w:rPr>
+              <w:t>赫［兹］</w:t>
             </w:r>
           </w:p>
         </w:tc>
@@ -12837,27 +12699,7 @@
                 <w:sz w:val="21"/>
                 <w:szCs w:val="21"/>
               </w:rPr>
-              <w:t>库［</w:t>
-            </w:r>
-            <w:proofErr w:type="gramStart"/>
-            <w:r>
-              <w:rPr>
-                <w:rFonts w:ascii="宋体" w:hAnsi="宋体" w:hint="eastAsia"/>
-                <w:bCs/>
-                <w:sz w:val="21"/>
-                <w:szCs w:val="21"/>
-              </w:rPr>
-              <w:t>仑</w:t>
-            </w:r>
-            <w:proofErr w:type="gramEnd"/>
-            <w:r>
-              <w:rPr>
-                <w:rFonts w:ascii="宋体" w:hAnsi="宋体" w:hint="eastAsia"/>
-                <w:bCs/>
-                <w:sz w:val="21"/>
-                <w:szCs w:val="21"/>
-              </w:rPr>
-              <w:t>］</w:t>
+              <w:t>库［仑］</w:t>
             </w:r>
           </w:p>
         </w:tc>
@@ -13271,27 +13113,7 @@
                 <w:sz w:val="21"/>
                 <w:szCs w:val="21"/>
               </w:rPr>
-              <w:t>欧［</w:t>
-            </w:r>
-            <w:proofErr w:type="gramStart"/>
-            <w:r>
-              <w:rPr>
-                <w:rFonts w:ascii="宋体" w:hAnsi="宋体" w:hint="eastAsia"/>
-                <w:bCs/>
-                <w:sz w:val="21"/>
-                <w:szCs w:val="21"/>
-              </w:rPr>
-              <w:t>姆</w:t>
-            </w:r>
-            <w:proofErr w:type="gramEnd"/>
-            <w:r>
-              <w:rPr>
-                <w:rFonts w:ascii="宋体" w:hAnsi="宋体" w:hint="eastAsia"/>
-                <w:bCs/>
-                <w:sz w:val="21"/>
-                <w:szCs w:val="21"/>
-              </w:rPr>
-              <w:t>］</w:t>
+              <w:t>欧［姆］</w:t>
             </w:r>
           </w:p>
         </w:tc>
@@ -14146,6 +13968,7 @@
                 <w:szCs w:val="21"/>
               </w:rPr>
             </w:pPr>
+            <w:proofErr w:type="spellStart"/>
             <w:r>
               <w:rPr>
                 <w:rFonts w:ascii="宋体" w:hAnsi="宋体" w:hint="eastAsia"/>
@@ -14155,6 +13978,7 @@
               </w:rPr>
               <w:t>lm</w:t>
             </w:r>
+            <w:proofErr w:type="spellEnd"/>
           </w:p>
         </w:tc>
         <w:tc>
@@ -14186,8 +14010,19 @@
                 <w:sz w:val="21"/>
                 <w:szCs w:val="21"/>
               </w:rPr>
-              <w:t>cd·sr</w:t>
-            </w:r>
+              <w:t>cd·</w:t>
+            </w:r>
+            <w:proofErr w:type="spellStart"/>
+            <w:r>
+              <w:rPr>
+                <w:rFonts w:ascii="宋体" w:hAnsi="宋体" w:hint="eastAsia"/>
+                <w:bCs/>
+                <w:sz w:val="21"/>
+                <w:szCs w:val="21"/>
+              </w:rPr>
+              <w:t>sr</w:t>
+            </w:r>
+            <w:proofErr w:type="spellEnd"/>
           </w:p>
         </w:tc>
       </w:tr>
@@ -14317,14 +14152,25 @@
                 <w:szCs w:val="21"/>
               </w:rPr>
             </w:pPr>
-            <w:r>
-              <w:rPr>
-                <w:rFonts w:ascii="宋体" w:hAnsi="宋体" w:hint="eastAsia"/>
-                <w:bCs/>
-                <w:sz w:val="21"/>
-                <w:szCs w:val="21"/>
-              </w:rPr>
-              <w:t>lm/m</w:t>
+            <w:proofErr w:type="spellStart"/>
+            <w:r>
+              <w:rPr>
+                <w:rFonts w:ascii="宋体" w:hAnsi="宋体" w:hint="eastAsia"/>
+                <w:bCs/>
+                <w:sz w:val="21"/>
+                <w:szCs w:val="21"/>
+              </w:rPr>
+              <w:t>lm</w:t>
+            </w:r>
+            <w:proofErr w:type="spellEnd"/>
+            <w:r>
+              <w:rPr>
+                <w:rFonts w:ascii="宋体" w:hAnsi="宋体" w:hint="eastAsia"/>
+                <w:bCs/>
+                <w:sz w:val="21"/>
+                <w:szCs w:val="21"/>
+              </w:rPr>
+              <w:t>/m</w:t>
             </w:r>
             <w:r>
               <w:rPr>
@@ -14432,6 +14278,7 @@
                 <w:szCs w:val="21"/>
               </w:rPr>
             </w:pPr>
+            <w:proofErr w:type="spellStart"/>
             <w:r>
               <w:rPr>
                 <w:rFonts w:ascii="宋体" w:hAnsi="宋体" w:hint="eastAsia"/>
@@ -14441,6 +14288,7 @@
               </w:rPr>
               <w:t>Bq</w:t>
             </w:r>
+            <w:proofErr w:type="spellEnd"/>
           </w:p>
         </w:tc>
         <w:tc>
@@ -14580,6 +14428,7 @@
                 <w:szCs w:val="21"/>
               </w:rPr>
             </w:pPr>
+            <w:proofErr w:type="spellStart"/>
             <w:r>
               <w:rPr>
                 <w:rFonts w:ascii="宋体" w:hAnsi="宋体" w:hint="eastAsia"/>
@@ -14589,6 +14438,7 @@
               </w:rPr>
               <w:t>Gy</w:t>
             </w:r>
+            <w:proofErr w:type="spellEnd"/>
           </w:p>
         </w:tc>
         <w:tc>
@@ -14715,6 +14565,7 @@
                 <w:szCs w:val="21"/>
               </w:rPr>
             </w:pPr>
+            <w:proofErr w:type="spellStart"/>
             <w:r>
               <w:rPr>
                 <w:rFonts w:ascii="宋体" w:hAnsi="宋体" w:hint="eastAsia"/>
@@ -14724,6 +14575,7 @@
               </w:rPr>
               <w:t>Sv</w:t>
             </w:r>
+            <w:proofErr w:type="spellEnd"/>
           </w:p>
         </w:tc>
         <w:tc>
@@ -14849,6 +14701,7 @@
                 <w:szCs w:val="21"/>
               </w:rPr>
             </w:pPr>
+            <w:proofErr w:type="spellStart"/>
             <w:r>
               <w:rPr>
                 <w:rFonts w:ascii="宋体" w:hAnsi="宋体" w:hint="eastAsia"/>
@@ -14858,6 +14711,7 @@
               </w:rPr>
               <w:t>Sv</w:t>
             </w:r>
+            <w:proofErr w:type="spellEnd"/>
           </w:p>
         </w:tc>
         <w:tc>
@@ -16876,6 +16730,7 @@
                 <w:szCs w:val="21"/>
               </w:rPr>
             </w:pPr>
+            <w:proofErr w:type="spellStart"/>
             <w:r>
               <w:rPr>
                 <w:rFonts w:ascii="宋体" w:hAnsi="宋体" w:hint="eastAsia"/>
@@ -16885,6 +16740,7 @@
               </w:rPr>
               <w:t>kn</w:t>
             </w:r>
+            <w:proofErr w:type="spellEnd"/>
           </w:p>
         </w:tc>
         <w:tc>
@@ -17745,6 +17601,7 @@
                 <w:szCs w:val="21"/>
               </w:rPr>
             </w:pPr>
+            <w:proofErr w:type="spellStart"/>
             <w:r>
               <w:rPr>
                 <w:rFonts w:ascii="宋体" w:hAnsi="宋体" w:hint="eastAsia"/>
@@ -17754,6 +17611,7 @@
               </w:rPr>
               <w:t>tex</w:t>
             </w:r>
+            <w:proofErr w:type="spellEnd"/>
           </w:p>
         </w:tc>
         <w:tc>
@@ -17784,7 +17642,27 @@
                 <w:sz w:val="21"/>
                 <w:szCs w:val="21"/>
               </w:rPr>
-              <w:t>1 tex=1g/km</w:t>
+              <w:t xml:space="preserve">1 </w:t>
+            </w:r>
+            <w:proofErr w:type="spellStart"/>
+            <w:r>
+              <w:rPr>
+                <w:rFonts w:ascii="宋体" w:hAnsi="宋体" w:hint="eastAsia"/>
+                <w:bCs/>
+                <w:sz w:val="21"/>
+                <w:szCs w:val="21"/>
+              </w:rPr>
+              <w:t>tex</w:t>
+            </w:r>
+            <w:proofErr w:type="spellEnd"/>
+            <w:r>
+              <w:rPr>
+                <w:rFonts w:ascii="宋体" w:hAnsi="宋体" w:hint="eastAsia"/>
+                <w:bCs/>
+                <w:sz w:val="21"/>
+                <w:szCs w:val="21"/>
+              </w:rPr>
+              <w:t>=1g/km</w:t>
             </w:r>
           </w:p>
         </w:tc>
@@ -18383,27 +18261,7 @@
                 <w:sz w:val="21"/>
                 <w:szCs w:val="21"/>
               </w:rPr>
-              <w:t>吉［</w:t>
-            </w:r>
-            <w:proofErr w:type="gramStart"/>
-            <w:r>
-              <w:rPr>
-                <w:rFonts w:ascii="宋体" w:hAnsi="宋体" w:hint="eastAsia"/>
-                <w:bCs/>
-                <w:sz w:val="21"/>
-                <w:szCs w:val="21"/>
-              </w:rPr>
-              <w:t>咖</w:t>
-            </w:r>
-            <w:proofErr w:type="gramEnd"/>
-            <w:r>
-              <w:rPr>
-                <w:rFonts w:ascii="宋体" w:hAnsi="宋体" w:hint="eastAsia"/>
-                <w:bCs/>
-                <w:sz w:val="21"/>
-                <w:szCs w:val="21"/>
-              </w:rPr>
-              <w:t>］</w:t>
+              <w:t>吉［咖］</w:t>
             </w:r>
           </w:p>
         </w:tc>
@@ -20029,21 +19887,7 @@
         <w:rPr>
           <w:rFonts w:hint="eastAsia"/>
         </w:rPr>
-        <w:t>变量符号、</w:t>
-      </w:r>
-      <w:proofErr w:type="gramStart"/>
-      <w:r>
-        <w:rPr>
-          <w:rFonts w:hint="eastAsia"/>
-        </w:rPr>
-        <w:t>变动附标及</w:t>
-      </w:r>
-      <w:proofErr w:type="gramEnd"/>
-      <w:r>
-        <w:rPr>
-          <w:rFonts w:hint="eastAsia"/>
-        </w:rPr>
-        <w:t>函数。</w:t>
+        <w:t>变量符号、变动附标及函数。</w:t>
       </w:r>
     </w:p>
     <w:p>
@@ -20091,12 +19935,14 @@
         </w:rPr>
         <w:t>（雷诺数）、</w:t>
       </w:r>
+      <w:proofErr w:type="spellStart"/>
       <w:r>
         <w:rPr>
           <w:rFonts w:hint="eastAsia"/>
         </w:rPr>
         <w:t>Fo</w:t>
       </w:r>
+      <w:proofErr w:type="spellEnd"/>
       <w:r>
         <w:rPr>
           <w:rFonts w:hint="eastAsia"/>
@@ -20388,21 +20234,7 @@
         <w:rPr>
           <w:rFonts w:hint="eastAsia"/>
         </w:rPr>
-        <w:t>量符号中为区别其它量而加的具有特定含义</w:t>
-      </w:r>
-      <w:proofErr w:type="gramStart"/>
-      <w:r>
-        <w:rPr>
-          <w:rFonts w:hint="eastAsia"/>
-        </w:rPr>
-        <w:t>的非量符号</w:t>
-      </w:r>
-      <w:proofErr w:type="gramEnd"/>
-      <w:r>
-        <w:rPr>
-          <w:rFonts w:hint="eastAsia"/>
-        </w:rPr>
-        <w:t>下角标。</w:t>
+        <w:t>量符号中为区别其它量而加的具有特定含义的非量符号下角标。</w:t>
       </w:r>
     </w:p>
     <w:p>
@@ -20950,21 +20782,7 @@
         <w:rPr>
           <w:rFonts w:hint="eastAsia"/>
         </w:rPr>
-        <w:t>译文必须于毕业设计（论文）中期检查前完成，并</w:t>
-      </w:r>
-      <w:proofErr w:type="gramStart"/>
-      <w:r>
-        <w:rPr>
-          <w:rFonts w:hint="eastAsia"/>
-        </w:rPr>
-        <w:t>交指导</w:t>
-      </w:r>
-      <w:proofErr w:type="gramEnd"/>
-      <w:r>
-        <w:rPr>
-          <w:rFonts w:hint="eastAsia"/>
-        </w:rPr>
-        <w:t>教师批改。</w:t>
+        <w:t>译文必须于毕业设计（论文）中期检查前完成，并交指导教师批改。</w:t>
       </w:r>
     </w:p>
     <w:p>
@@ -21011,21 +20829,7 @@
         <w:rPr>
           <w:rFonts w:hint="eastAsia"/>
         </w:rPr>
-        <w:t>毕业设计（论文）任务书（</w:t>
-      </w:r>
-      <w:proofErr w:type="gramStart"/>
-      <w:r>
-        <w:rPr>
-          <w:rFonts w:hint="eastAsia"/>
-        </w:rPr>
-        <w:t>含任务</w:t>
-      </w:r>
-      <w:proofErr w:type="gramEnd"/>
-      <w:r>
-        <w:rPr>
-          <w:rFonts w:hint="eastAsia"/>
-        </w:rPr>
-        <w:t>要求、过程检查记录、指导教师评语、评阅人评语、答辩委员会意见及成绩等）；</w:t>
+        <w:t>毕业设计（论文）任务书（含任务要求、过程检查记录、指导教师评语、评阅人评语、答辩委员会意见及成绩等）；</w:t>
       </w:r>
     </w:p>
     <w:p>
@@ -22377,21 +22181,7 @@
         <w:rPr>
           <w:rFonts w:hint="eastAsia"/>
         </w:rPr>
-        <w:t>[2] 蒋有绪,</w:t>
-      </w:r>
-      <w:proofErr w:type="gramStart"/>
-      <w:r>
-        <w:rPr>
-          <w:rFonts w:hint="eastAsia"/>
-        </w:rPr>
-        <w:t>郭</w:t>
-      </w:r>
-      <w:proofErr w:type="gramEnd"/>
-      <w:r>
-        <w:rPr>
-          <w:rFonts w:hint="eastAsia"/>
-        </w:rPr>
-        <w:t>泉水,马娟,等.中国森林群落分类及其群落学特征[M].北京:科学出版社,1998.</w:t>
+        <w:t>[2] 蒋有绪,郭泉水,马娟,等.中国森林群落分类及其群落学特征[M].北京:科学出版社,1998.</w:t>
       </w:r>
     </w:p>
     <w:p>
@@ -22458,21 +22248,7 @@
         <w:rPr>
           <w:rFonts w:hint="eastAsia"/>
         </w:rPr>
-        <w:t>[3] 亚洲地质图</w:t>
-      </w:r>
-      <w:proofErr w:type="gramStart"/>
-      <w:r>
-        <w:rPr>
-          <w:rFonts w:hint="eastAsia"/>
-        </w:rPr>
-        <w:t>编目组</w:t>
-      </w:r>
-      <w:proofErr w:type="gramEnd"/>
-      <w:r>
-        <w:rPr>
-          <w:rFonts w:hint="eastAsia"/>
-        </w:rPr>
-        <w:t xml:space="preserve">. 亚洲地层与地质历史概述[J].地质学报,1978,3:104-208. </w:t>
+        <w:t xml:space="preserve">[3] 亚洲地质图编目组. 亚洲地层与地质历史概述[J].地质学报,1978,3:104-208. </w:t>
       </w:r>
     </w:p>
     <w:p>
@@ -22484,18 +22260,24 @@
         <w:rPr>
           <w:lang w:val="de-DE"/>
         </w:rPr>
-        <w:t xml:space="preserve">[4] DES MARAIS D J, STRAUSS H , SUMMONS R E, et al. </w:t>
-      </w:r>
-      <w:r>
-        <w:t>Carbon isotope evidence for the stepwise oxidation of the Proterozoic environment [J</w:t>
+        <w:t xml:space="preserve">[4] DES MARAIS D J, STRAUSS </w:t>
       </w:r>
       <w:proofErr w:type="gramStart"/>
       <w:r>
-        <w:t>].Nature</w:t>
+        <w:rPr>
+          <w:lang w:val="de-DE"/>
+        </w:rPr>
+        <w:t>H ,</w:t>
       </w:r>
       <w:proofErr w:type="gramEnd"/>
       <w:r>
-        <w:t xml:space="preserve"> ,1992,359:605-609.</w:t>
+        <w:rPr>
+          <w:lang w:val="de-DE"/>
+        </w:rPr>
+        <w:t xml:space="preserve"> SUMMONS R E, et al. </w:t>
+      </w:r>
+      <w:r>
+        <w:t>Carbon isotope evidence for the stepwise oxidation of the Proterozoic environment [J].Nature ,1992,359:605-609.</w:t>
       </w:r>
     </w:p>
     <w:p>
@@ -22576,35 +22358,7 @@
         <w:rPr>
           <w:rFonts w:hint="eastAsia"/>
         </w:rPr>
-        <w:t xml:space="preserve">[2] </w:t>
-      </w:r>
-      <w:proofErr w:type="gramStart"/>
-      <w:r>
-        <w:rPr>
-          <w:rFonts w:hint="eastAsia"/>
-        </w:rPr>
-        <w:t>韩吉人</w:t>
-      </w:r>
-      <w:proofErr w:type="gramEnd"/>
-      <w:r>
-        <w:rPr>
-          <w:rFonts w:hint="eastAsia"/>
-        </w:rPr>
-        <w:t>.</w:t>
-      </w:r>
-      <w:proofErr w:type="gramStart"/>
-      <w:r>
-        <w:rPr>
-          <w:rFonts w:hint="eastAsia"/>
-        </w:rPr>
-        <w:t>论职工</w:t>
-      </w:r>
-      <w:proofErr w:type="gramEnd"/>
-      <w:r>
-        <w:rPr>
-          <w:rFonts w:hint="eastAsia"/>
-        </w:rPr>
-        <w:t xml:space="preserve">教育的特点[G]//中国职工教育研究会.职工教育研究论文集.北京:人民教育出版社,1985:90-99. </w:t>
+        <w:t xml:space="preserve">[2] 韩吉人.论职工教育的特点[G]//中国职工教育研究会.职工教育研究论文集.北京:人民教育出版社,1985:90-99. </w:t>
       </w:r>
     </w:p>
     <w:p>
@@ -22630,21 +22384,7 @@
         <w:rPr>
           <w:rFonts w:hint="eastAsia"/>
         </w:rPr>
-        <w:t xml:space="preserve"> of Southern California, Los Angeles, California. New York：</w:t>
-      </w:r>
-      <w:proofErr w:type="gramStart"/>
-      <w:r>
-        <w:rPr>
-          <w:rFonts w:hint="eastAsia"/>
-        </w:rPr>
-        <w:t>ASME,c</w:t>
-      </w:r>
-      <w:proofErr w:type="gramEnd"/>
-      <w:r>
-        <w:rPr>
-          <w:rFonts w:hint="eastAsia"/>
-        </w:rPr>
-        <w:t xml:space="preserve">1971:17-38. </w:t>
+        <w:t xml:space="preserve"> of Southern California, Los Angeles, California. New York：ASME,c1971:17-38. </w:t>
       </w:r>
     </w:p>
     <w:p>
@@ -22760,21 +22500,21 @@
           <w:rFonts w:hint="eastAsia"/>
         </w:rPr>
         <w:lastRenderedPageBreak/>
-        <w:t>28</w:t>
-      </w:r>
-      <w:proofErr w:type="gramStart"/>
-      <w:r>
-        <w:rPr>
-          <w:rFonts w:hint="eastAsia"/>
-        </w:rPr>
-        <w:t>].http://211.152.9.47/sipoasp/zlijs/hyjs-yx-new.asp?recid=01129210.5</w:t>
-      </w:r>
-      <w:proofErr w:type="gramEnd"/>
-      <w:r>
-        <w:rPr>
-          <w:rFonts w:hint="eastAsia"/>
-        </w:rPr>
-        <w:t xml:space="preserve">&amp; leixin. </w:t>
+        <w:t xml:space="preserve">28].http://211.152.9.47/sipoasp/zlijs/hyjs-yx-new.asp?recid=01129210.5&amp; </w:t>
+      </w:r>
+      <w:proofErr w:type="spellStart"/>
+      <w:r>
+        <w:rPr>
+          <w:rFonts w:hint="eastAsia"/>
+        </w:rPr>
+        <w:t>leixin</w:t>
+      </w:r>
+      <w:proofErr w:type="spellEnd"/>
+      <w:r>
+        <w:rPr>
+          <w:rFonts w:hint="eastAsia"/>
+        </w:rPr>
+        <w:t xml:space="preserve">. </w:t>
       </w:r>
     </w:p>
     <w:p>
@@ -22800,21 +22540,35 @@
         <w:rPr>
           <w:rFonts w:hint="eastAsia"/>
         </w:rPr>
-        <w:t xml:space="preserve"> H, KAWAHITO M, et al .Compiler :US,828402[P/OL]. 2002-05-25[2002-02-28]. http://FF&amp;p＝1 &amp; u =netahtml/PTO/search-bool.html &amp; r = 5 &amp; f=G&amp; l = 50&amp; col = AND &amp; d =PG01 &amp; sl =</w:t>
-      </w:r>
-      <w:proofErr w:type="gramStart"/>
-      <w:r>
-        <w:rPr>
-          <w:rFonts w:hint="eastAsia"/>
-        </w:rPr>
-        <w:t>IBM .</w:t>
-      </w:r>
-      <w:proofErr w:type="gramEnd"/>
-      <w:r>
-        <w:rPr>
-          <w:rFonts w:hint="eastAsia"/>
-        </w:rPr>
-        <w:t>AS. &amp; 0S =AN/IBM &amp; RS =AN/IBM.</w:t>
+        <w:t xml:space="preserve"> H, KAWAHITO M, et al .Compiler :US,828402[P/OL]. 2002-05-25[2002-02-28]. http://FF&amp;p＝1 &amp; u =</w:t>
+      </w:r>
+      <w:proofErr w:type="spellStart"/>
+      <w:r>
+        <w:rPr>
+          <w:rFonts w:hint="eastAsia"/>
+        </w:rPr>
+        <w:t>netahtml</w:t>
+      </w:r>
+      <w:proofErr w:type="spellEnd"/>
+      <w:r>
+        <w:rPr>
+          <w:rFonts w:hint="eastAsia"/>
+        </w:rPr>
+        <w:t xml:space="preserve">/PTO/search-bool.html &amp; r = 5 &amp; f=G&amp; l = 50&amp; col = AND &amp; d =PG01 &amp; </w:t>
+      </w:r>
+      <w:proofErr w:type="spellStart"/>
+      <w:r>
+        <w:rPr>
+          <w:rFonts w:hint="eastAsia"/>
+        </w:rPr>
+        <w:t>sl</w:t>
+      </w:r>
+      <w:proofErr w:type="spellEnd"/>
+      <w:r>
+        <w:rPr>
+          <w:rFonts w:hint="eastAsia"/>
+        </w:rPr>
+        <w:t xml:space="preserve"> =IBM .AS. &amp; 0S =AN/IBM &amp; RS =AN/IBM.</w:t>
       </w:r>
     </w:p>
     <w:p>
@@ -22907,21 +22661,7 @@
         <w:rPr>
           <w:rFonts w:hint="eastAsia"/>
         </w:rPr>
-        <w:t xml:space="preserve">[2] </w:t>
-      </w:r>
-      <w:proofErr w:type="gramStart"/>
-      <w:r>
-        <w:rPr>
-          <w:rFonts w:hint="eastAsia"/>
-        </w:rPr>
-        <w:t>张田勤</w:t>
-      </w:r>
-      <w:proofErr w:type="gramEnd"/>
-      <w:r>
-        <w:rPr>
-          <w:rFonts w:hint="eastAsia"/>
-        </w:rPr>
-        <w:t>. 罪犯DNA库与生命伦理学计划[N].大众科技报,2000,11,12(7).</w:t>
+        <w:t>[2] 张田勤. 罪犯DNA库与生命伦理学计划[N].大众科技报,2000,11,12(7).</w:t>
       </w:r>
     </w:p>
     <w:p>
@@ -22995,7 +22735,15 @@
         <w:ind w:leftChars="174" w:left="846" w:hangingChars="204" w:hanging="428"/>
       </w:pPr>
       <w:r>
-        <w:t xml:space="preserve">[4] TURCOTTE D L. Fractals and chaos in geology and geophysics[M/OL]. Mew York: Cambridge University Press, 1992[1998,09,23]. http://www.seg.org/reviews/mccorm30.html. </w:t>
+        <w:t xml:space="preserve">[4] TURCOTTE D L. Fractals and chaos in geology and geophysics[M/OL]. </w:t>
+      </w:r>
+      <w:proofErr w:type="spellStart"/>
+      <w:r>
+        <w:t>Mew</w:t>
+      </w:r>
+      <w:proofErr w:type="spellEnd"/>
+      <w:r>
+        <w:t xml:space="preserve"> York: Cambridge University Press, 1992[1998,09,23]. http://www.seg.org/reviews/mccorm30.html. </w:t>
       </w:r>
     </w:p>
     <w:p>
@@ -23582,19 +23330,11 @@
       <w:pPr>
         <w:ind w:firstLineChars="200" w:firstLine="480"/>
       </w:pPr>
-      <w:proofErr w:type="gramStart"/>
-      <w:r>
-        <w:rPr>
-          <w:rFonts w:hint="eastAsia"/>
-        </w:rPr>
-        <w:t>修稿后</w:t>
-      </w:r>
-      <w:proofErr w:type="gramEnd"/>
-      <w:r>
-        <w:rPr>
-          <w:rFonts w:hint="eastAsia"/>
-        </w:rPr>
-        <w:t>题目：</w:t>
+      <w:r>
+        <w:rPr>
+          <w:rFonts w:hint="eastAsia"/>
+        </w:rPr>
+        <w:t>修稿后题目：</w:t>
       </w:r>
     </w:p>
     <w:p>
@@ -23657,19 +23397,11 @@
       <w:pPr>
         <w:ind w:firstLineChars="200" w:firstLine="480"/>
       </w:pPr>
-      <w:proofErr w:type="gramStart"/>
-      <w:r>
-        <w:rPr>
-          <w:rFonts w:hint="eastAsia"/>
-        </w:rPr>
-        <w:t>原指导</w:t>
-      </w:r>
-      <w:proofErr w:type="gramEnd"/>
-      <w:r>
-        <w:rPr>
-          <w:rFonts w:hint="eastAsia"/>
-        </w:rPr>
-        <w:t>教师：</w:t>
+      <w:r>
+        <w:rPr>
+          <w:rFonts w:hint="eastAsia"/>
+        </w:rPr>
+        <w:t>原指导教师：</w:t>
       </w:r>
       <w:r>
         <w:rPr>
@@ -25243,7 +24975,7 @@
     <w:name w:val="关键词 Char"/>
     <w:basedOn w:val="a0"/>
     <w:rPr>
-      <w:rFonts w:ascii="FangSong_GB2312" w:eastAsia="FangSong_GB2312"/>
+      <w:rFonts w:ascii="仿宋_GB2312" w:eastAsia="仿宋_GB2312"/>
       <w:sz w:val="24"/>
       <w:szCs w:val="24"/>
       <w:lang w:bidi="en-US"/>

</xml_diff>